<commit_message>
added design document to design doc.
</commit_message>
<xml_diff>
--- a/documentation/CSE360_Team20_DesignDocument.docx
+++ b/documentation/CSE360_Team20_DesignDocument.docx
@@ -1,6 +1,6 @@
 
 <file path=word/document.xml><?xml version="1.0" encoding="utf-8"?>
-<w:document xmlns:wpc="http://schemas.microsoft.com/office/word/2010/wordprocessingCanvas" xmlns:cx="http://schemas.microsoft.com/office/drawing/2014/chartex" xmlns:cx1="http://schemas.microsoft.com/office/drawing/2015/9/8/chartex" xmlns:mc="http://schemas.openxmlformats.org/markup-compatibility/2006" xmlns:o="urn:schemas-microsoft-com:office:office" xmlns:r="http://schemas.openxmlformats.org/officeDocument/2006/relationships" xmlns:m="http://schemas.openxmlformats.org/officeDocument/2006/math" xmlns:v="urn:schemas-microsoft-com:vml" xmlns:wp14="http://schemas.microsoft.com/office/word/2010/wordprocessingDrawing" xmlns:wp="http://schemas.openxmlformats.org/drawingml/2006/wordprocessingDrawing" xmlns:w10="urn:schemas-microsoft-com:office:word" xmlns:w="http://schemas.openxmlformats.org/wordprocessingml/2006/main" xmlns:w14="http://schemas.microsoft.com/office/word/2010/wordml" xmlns:w15="http://schemas.microsoft.com/office/word/2012/wordml" xmlns:w16se="http://schemas.microsoft.com/office/word/2015/wordml/symex" xmlns:wpg="http://schemas.microsoft.com/office/word/2010/wordprocessingGroup" xmlns:wpi="http://schemas.microsoft.com/office/word/2010/wordprocessingInk" xmlns:wne="http://schemas.microsoft.com/office/word/2006/wordml" xmlns:wps="http://schemas.microsoft.com/office/word/2010/wordprocessingShape" mc:Ignorable="w14 w15 w16se wp14">
+<w:document xmlns:wpc="http://schemas.microsoft.com/office/word/2010/wordprocessingCanvas" xmlns:mc="http://schemas.openxmlformats.org/markup-compatibility/2006" xmlns:o="urn:schemas-microsoft-com:office:office" xmlns:r="http://schemas.openxmlformats.org/officeDocument/2006/relationships" xmlns:m="http://schemas.openxmlformats.org/officeDocument/2006/math" xmlns:v="urn:schemas-microsoft-com:vml" xmlns:wp14="http://schemas.microsoft.com/office/word/2010/wordprocessingDrawing" xmlns:wp="http://schemas.openxmlformats.org/drawingml/2006/wordprocessingDrawing" xmlns:w10="urn:schemas-microsoft-com:office:word" xmlns:w="http://schemas.openxmlformats.org/wordprocessingml/2006/main" xmlns:w14="http://schemas.microsoft.com/office/word/2010/wordml" xmlns:w15="http://schemas.microsoft.com/office/word/2012/wordml" xmlns:wpg="http://schemas.microsoft.com/office/word/2010/wordprocessingGroup" xmlns:wpi="http://schemas.microsoft.com/office/word/2010/wordprocessingInk" xmlns:wne="http://schemas.microsoft.com/office/word/2006/wordml" xmlns:wps="http://schemas.microsoft.com/office/word/2010/wordprocessingShape" mc:Ignorable="w14 w15 wp14">
   <w:body>
     <w:p>
       <w:pPr>
@@ -13,8 +13,6 @@
           <w:szCs w:val="32"/>
         </w:rPr>
       </w:pPr>
-      <w:bookmarkStart w:id="0" w:name="_GoBack"/>
-      <w:bookmarkEnd w:id="0"/>
     </w:p>
     <w:p>
       <w:pPr>
@@ -114,6 +112,7 @@
           <w:noProof/>
           <w:sz w:val="24"/>
           <w:szCs w:val="24"/>
+          <w:lang w:bidi="ar-SA"/>
         </w:rPr>
         <w:drawing>
           <wp:inline distT="0" distB="0" distL="0" distR="0">
@@ -1520,8 +1519,8 @@
           <w:szCs w:val="24"/>
         </w:rPr>
       </w:pPr>
-      <w:bookmarkStart w:id="1" w:name="sec1"/>
-      <w:bookmarkEnd w:id="1"/>
+      <w:bookmarkStart w:id="0" w:name="sec1"/>
+      <w:bookmarkEnd w:id="0"/>
       <w:r>
         <w:rPr>
           <w:b/>
@@ -1616,16 +1615,7 @@
           <w:sz w:val="24"/>
           <w:szCs w:val="24"/>
         </w:rPr>
-        <w:t xml:space="preserve">Game </w:t>
-      </w:r>
-      <w:r>
-        <w:rPr>
-          <w:b/>
-          <w:bCs/>
-          <w:sz w:val="24"/>
-          <w:szCs w:val="24"/>
-        </w:rPr>
-        <w:t>Rules</w:t>
+        <w:t>Game Rules</w:t>
       </w:r>
     </w:p>
     <w:p>
@@ -1847,6 +1837,7 @@
     <w:p>
       <w:pPr>
         <w:bidi w:val="0"/>
+        <w:jc w:val="center"/>
         <w:rPr>
           <w:b/>
           <w:bCs/>
@@ -1854,6 +1845,49 @@
           <w:szCs w:val="24"/>
         </w:rPr>
       </w:pPr>
+      <w:r>
+        <w:rPr>
+          <w:noProof/>
+          <w:lang w:bidi="ar-SA"/>
+        </w:rPr>
+        <w:drawing>
+          <wp:inline distT="0" distB="0" distL="0" distR="0" wp14:anchorId="18DD507B" wp14:editId="7B271C5F">
+            <wp:extent cx="4013836" cy="4985944"/>
+            <wp:effectExtent l="0" t="0" r="5715" b="5715"/>
+            <wp:docPr id="1" name="Picture 1"/>
+            <wp:cNvGraphicFramePr>
+              <a:graphicFrameLocks xmlns:a="http://schemas.openxmlformats.org/drawingml/2006/main" noChangeAspect="1"/>
+            </wp:cNvGraphicFramePr>
+            <a:graphic xmlns:a="http://schemas.openxmlformats.org/drawingml/2006/main">
+              <a:graphicData uri="http://schemas.openxmlformats.org/drawingml/2006/picture">
+                <pic:pic xmlns:pic="http://schemas.openxmlformats.org/drawingml/2006/picture">
+                  <pic:nvPicPr>
+                    <pic:cNvPr id="1" name=""/>
+                    <pic:cNvPicPr/>
+                  </pic:nvPicPr>
+                  <pic:blipFill>
+                    <a:blip r:embed="rId9"/>
+                    <a:stretch>
+                      <a:fillRect/>
+                    </a:stretch>
+                  </pic:blipFill>
+                  <pic:spPr>
+                    <a:xfrm>
+                      <a:off x="0" y="0"/>
+                      <a:ext cx="4016870" cy="4989712"/>
+                    </a:xfrm>
+                    <a:prstGeom prst="rect">
+                      <a:avLst/>
+                    </a:prstGeom>
+                  </pic:spPr>
+                </pic:pic>
+              </a:graphicData>
+            </a:graphic>
+          </wp:inline>
+        </w:drawing>
+      </w:r>
+      <w:bookmarkStart w:id="1" w:name="_GoBack"/>
+      <w:bookmarkEnd w:id="1"/>
       <w:r>
         <w:rPr>
           <w:b/>
@@ -1888,6 +1922,7 @@
           <w:noProof/>
           <w:sz w:val="24"/>
           <w:szCs w:val="24"/>
+          <w:lang w:bidi="ar-SA"/>
         </w:rPr>
         <w:lastRenderedPageBreak/>
         <mc:AlternateContent>
@@ -1962,7 +1997,7 @@
               </wp:anchor>
             </w:drawing>
           </mc:Choice>
-          <mc:Fallback>
+          <mc:Fallback xmlns:w16se="http://schemas.microsoft.com/office/word/2015/wordml/symex" xmlns:cx1="http://schemas.microsoft.com/office/drawing/2015/9/8/chartex" xmlns:cx="http://schemas.microsoft.com/office/drawing/2014/chartex">
             <w:pict>
               <v:shapetype id="_x0000_t202" coordsize="21600,21600" o:spt="202" path="m,l,21600r21600,l21600,xe">
                 <v:stroke joinstyle="miter"/>
@@ -2042,6 +2077,7 @@
       <w:r>
         <w:rPr>
           <w:noProof/>
+          <w:lang w:bidi="ar-SA"/>
         </w:rPr>
         <w:drawing>
           <wp:anchor distT="0" distB="0" distL="114300" distR="114300" simplePos="0" relativeHeight="251661312" behindDoc="0" locked="0" layoutInCell="1" allowOverlap="1" wp14:anchorId="7184CE6A" wp14:editId="0EEFB531">
@@ -2065,7 +2101,7 @@
                     <pic:cNvPicPr/>
                   </pic:nvPicPr>
                   <pic:blipFill>
-                    <a:blip r:embed="rId9"/>
+                    <a:blip r:embed="rId10"/>
                     <a:stretch>
                       <a:fillRect/>
                     </a:stretch>
@@ -2121,6 +2157,7 @@
           <w:noProof/>
           <w:sz w:val="24"/>
           <w:szCs w:val="24"/>
+          <w:lang w:bidi="ar-SA"/>
         </w:rPr>
         <w:lastRenderedPageBreak/>
         <w:drawing>
@@ -2147,7 +2184,7 @@
                     <pic:cNvPicPr/>
                   </pic:nvPicPr>
                   <pic:blipFill>
-                    <a:blip r:embed="rId10">
+                    <a:blip r:embed="rId11">
                       <a:extLst>
                         <a:ext uri="{28A0092B-C50C-407E-A947-70E740481C1C}">
                           <a14:useLocalDpi xmlns:a14="http://schemas.microsoft.com/office/drawing/2010/main" val="0"/>
@@ -2186,6 +2223,7 @@
           <w:noProof/>
           <w:sz w:val="24"/>
           <w:szCs w:val="24"/>
+          <w:lang w:bidi="ar-SA"/>
         </w:rPr>
         <mc:AlternateContent>
           <mc:Choice Requires="wps">
@@ -2265,7 +2303,7 @@
               </wp:anchor>
             </w:drawing>
           </mc:Choice>
-          <mc:Fallback>
+          <mc:Fallback xmlns:w16se="http://schemas.microsoft.com/office/word/2015/wordml/symex" xmlns:cx1="http://schemas.microsoft.com/office/drawing/2015/9/8/chartex" xmlns:cx="http://schemas.microsoft.com/office/drawing/2014/chartex">
             <w:pict>
               <v:shape w14:anchorId="6B2EDF87" id="_x0000_s1027" type="#_x0000_t202" style="position:absolute;left:0;text-align:left;margin-left:281.4pt;margin-top:0;width:185.9pt;height:110.6pt;z-index:251666432;visibility:visible;mso-wrap-style:square;mso-width-percent:400;mso-height-percent:200;mso-wrap-distance-left:9pt;mso-wrap-distance-top:3.6pt;mso-wrap-distance-right:9pt;mso-wrap-distance-bottom:3.6pt;mso-position-horizontal:absolute;mso-position-horizontal-relative:text;mso-position-vertical:absolute;mso-position-vertical-relative:text;mso-width-percent:400;mso-height-percent:200;mso-width-relative:margin;mso-height-relative:margin;v-text-anchor:top" o:gfxdata="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" filled="f" stroked="f">
                 <v:textbox style="mso-fit-shape-to-text:t">
@@ -2432,6 +2470,7 @@
       <w:r>
         <w:rPr>
           <w:noProof/>
+          <w:lang w:bidi="ar-SA"/>
         </w:rPr>
         <w:drawing>
           <wp:inline distT="0" distB="0" distL="0" distR="0">
@@ -2449,7 +2488,7 @@
                     <pic:cNvPicPr/>
                   </pic:nvPicPr>
                   <pic:blipFill rotWithShape="1">
-                    <a:blip r:embed="rId11">
+                    <a:blip r:embed="rId12">
                       <a:extLst>
                         <a:ext uri="{28A0092B-C50C-407E-A947-70E740481C1C}">
                           <a14:useLocalDpi xmlns:a14="http://schemas.microsoft.com/office/drawing/2010/main" val="0"/>
@@ -2525,6 +2564,7 @@
           <w:noProof/>
           <w:sz w:val="24"/>
           <w:szCs w:val="24"/>
+          <w:lang w:bidi="ar-SA"/>
         </w:rPr>
         <w:drawing>
           <wp:inline distT="0" distB="0" distL="0" distR="0">
@@ -2542,7 +2582,7 @@
                     <pic:cNvPicPr/>
                   </pic:nvPicPr>
                   <pic:blipFill>
-                    <a:blip r:embed="rId12" cstate="print">
+                    <a:blip r:embed="rId13" cstate="print">
                       <a:extLst>
                         <a:ext uri="{28A0092B-C50C-407E-A947-70E740481C1C}">
                           <a14:useLocalDpi xmlns:a14="http://schemas.microsoft.com/office/drawing/2010/main" val="0"/>
@@ -2728,7 +2768,7 @@
       </w:r>
     </w:p>
     <w:sectPr>
-      <w:headerReference w:type="default" r:id="rId13"/>
+      <w:headerReference w:type="default" r:id="rId14"/>
       <w:pgSz w:w="11906" w:h="16838"/>
       <w:pgMar w:top="1440" w:right="1440" w:bottom="1440" w:left="1440" w:header="708" w:footer="708" w:gutter="0"/>
       <w:cols w:space="708"/>
@@ -2741,7 +2781,7 @@
 </file>
 
 <file path=word/endnotes.xml><?xml version="1.0" encoding="utf-8"?>
-<w:endnotes xmlns:wpc="http://schemas.microsoft.com/office/word/2010/wordprocessingCanvas" xmlns:cx="http://schemas.microsoft.com/office/drawing/2014/chartex" xmlns:cx1="http://schemas.microsoft.com/office/drawing/2015/9/8/chartex" xmlns:mc="http://schemas.openxmlformats.org/markup-compatibility/2006" xmlns:o="urn:schemas-microsoft-com:office:office" xmlns:r="http://schemas.openxmlformats.org/officeDocument/2006/relationships" xmlns:m="http://schemas.openxmlformats.org/officeDocument/2006/math" xmlns:v="urn:schemas-microsoft-com:vml" xmlns:wp14="http://schemas.microsoft.com/office/word/2010/wordprocessingDrawing" xmlns:wp="http://schemas.openxmlformats.org/drawingml/2006/wordprocessingDrawing" xmlns:w10="urn:schemas-microsoft-com:office:word" xmlns:w="http://schemas.openxmlformats.org/wordprocessingml/2006/main" xmlns:w14="http://schemas.microsoft.com/office/word/2010/wordml" xmlns:w15="http://schemas.microsoft.com/office/word/2012/wordml" xmlns:w16se="http://schemas.microsoft.com/office/word/2015/wordml/symex" xmlns:wpg="http://schemas.microsoft.com/office/word/2010/wordprocessingGroup" xmlns:wpi="http://schemas.microsoft.com/office/word/2010/wordprocessingInk" xmlns:wne="http://schemas.microsoft.com/office/word/2006/wordml" xmlns:wps="http://schemas.microsoft.com/office/word/2010/wordprocessingShape" mc:Ignorable="w14 w15 w16se wp14">
+<w:endnotes xmlns:wpc="http://schemas.microsoft.com/office/word/2010/wordprocessingCanvas" xmlns:mc="http://schemas.openxmlformats.org/markup-compatibility/2006" xmlns:o="urn:schemas-microsoft-com:office:office" xmlns:r="http://schemas.openxmlformats.org/officeDocument/2006/relationships" xmlns:m="http://schemas.openxmlformats.org/officeDocument/2006/math" xmlns:v="urn:schemas-microsoft-com:vml" xmlns:wp14="http://schemas.microsoft.com/office/word/2010/wordprocessingDrawing" xmlns:wp="http://schemas.openxmlformats.org/drawingml/2006/wordprocessingDrawing" xmlns:w10="urn:schemas-microsoft-com:office:word" xmlns:w="http://schemas.openxmlformats.org/wordprocessingml/2006/main" xmlns:w14="http://schemas.microsoft.com/office/word/2010/wordml" xmlns:w15="http://schemas.microsoft.com/office/word/2012/wordml" xmlns:wpg="http://schemas.microsoft.com/office/word/2010/wordprocessingGroup" xmlns:wpi="http://schemas.microsoft.com/office/word/2010/wordprocessingInk" xmlns:wne="http://schemas.microsoft.com/office/word/2006/wordml" xmlns:wps="http://schemas.microsoft.com/office/word/2010/wordprocessingShape" mc:Ignorable="w14 w15 wp14">
   <w:endnote w:type="separator" w:id="-1">
     <w:p>
       <w:pPr>
@@ -2766,7 +2806,7 @@
 </file>
 
 <file path=word/footnotes.xml><?xml version="1.0" encoding="utf-8"?>
-<w:footnotes xmlns:wpc="http://schemas.microsoft.com/office/word/2010/wordprocessingCanvas" xmlns:cx="http://schemas.microsoft.com/office/drawing/2014/chartex" xmlns:cx1="http://schemas.microsoft.com/office/drawing/2015/9/8/chartex" xmlns:mc="http://schemas.openxmlformats.org/markup-compatibility/2006" xmlns:o="urn:schemas-microsoft-com:office:office" xmlns:r="http://schemas.openxmlformats.org/officeDocument/2006/relationships" xmlns:m="http://schemas.openxmlformats.org/officeDocument/2006/math" xmlns:v="urn:schemas-microsoft-com:vml" xmlns:wp14="http://schemas.microsoft.com/office/word/2010/wordprocessingDrawing" xmlns:wp="http://schemas.openxmlformats.org/drawingml/2006/wordprocessingDrawing" xmlns:w10="urn:schemas-microsoft-com:office:word" xmlns:w="http://schemas.openxmlformats.org/wordprocessingml/2006/main" xmlns:w14="http://schemas.microsoft.com/office/word/2010/wordml" xmlns:w15="http://schemas.microsoft.com/office/word/2012/wordml" xmlns:w16se="http://schemas.microsoft.com/office/word/2015/wordml/symex" xmlns:wpg="http://schemas.microsoft.com/office/word/2010/wordprocessingGroup" xmlns:wpi="http://schemas.microsoft.com/office/word/2010/wordprocessingInk" xmlns:wne="http://schemas.microsoft.com/office/word/2006/wordml" xmlns:wps="http://schemas.microsoft.com/office/word/2010/wordprocessingShape" mc:Ignorable="w14 w15 w16se wp14">
+<w:footnotes xmlns:wpc="http://schemas.microsoft.com/office/word/2010/wordprocessingCanvas" xmlns:mc="http://schemas.openxmlformats.org/markup-compatibility/2006" xmlns:o="urn:schemas-microsoft-com:office:office" xmlns:r="http://schemas.openxmlformats.org/officeDocument/2006/relationships" xmlns:m="http://schemas.openxmlformats.org/officeDocument/2006/math" xmlns:v="urn:schemas-microsoft-com:vml" xmlns:wp14="http://schemas.microsoft.com/office/word/2010/wordprocessingDrawing" xmlns:wp="http://schemas.openxmlformats.org/drawingml/2006/wordprocessingDrawing" xmlns:w10="urn:schemas-microsoft-com:office:word" xmlns:w="http://schemas.openxmlformats.org/wordprocessingml/2006/main" xmlns:w14="http://schemas.microsoft.com/office/word/2010/wordml" xmlns:w15="http://schemas.microsoft.com/office/word/2012/wordml" xmlns:wpg="http://schemas.microsoft.com/office/word/2010/wordprocessingGroup" xmlns:wpi="http://schemas.microsoft.com/office/word/2010/wordprocessingInk" xmlns:wne="http://schemas.microsoft.com/office/word/2006/wordml" xmlns:wps="http://schemas.microsoft.com/office/word/2010/wordprocessingShape" mc:Ignorable="w14 w15 wp14">
   <w:footnote w:type="separator" w:id="-1">
     <w:p>
       <w:pPr>
@@ -2791,7 +2831,7 @@
 </file>
 
 <file path=word/header1.xml><?xml version="1.0" encoding="utf-8"?>
-<w:hdr xmlns:wpc="http://schemas.microsoft.com/office/word/2010/wordprocessingCanvas" xmlns:cx="http://schemas.microsoft.com/office/drawing/2014/chartex" xmlns:cx1="http://schemas.microsoft.com/office/drawing/2015/9/8/chartex" xmlns:mc="http://schemas.openxmlformats.org/markup-compatibility/2006" xmlns:o="urn:schemas-microsoft-com:office:office" xmlns:r="http://schemas.openxmlformats.org/officeDocument/2006/relationships" xmlns:m="http://schemas.openxmlformats.org/officeDocument/2006/math" xmlns:v="urn:schemas-microsoft-com:vml" xmlns:wp14="http://schemas.microsoft.com/office/word/2010/wordprocessingDrawing" xmlns:wp="http://schemas.openxmlformats.org/drawingml/2006/wordprocessingDrawing" xmlns:w10="urn:schemas-microsoft-com:office:word" xmlns:w="http://schemas.openxmlformats.org/wordprocessingml/2006/main" xmlns:w14="http://schemas.microsoft.com/office/word/2010/wordml" xmlns:w15="http://schemas.microsoft.com/office/word/2012/wordml" xmlns:w16se="http://schemas.microsoft.com/office/word/2015/wordml/symex" xmlns:wpg="http://schemas.microsoft.com/office/word/2010/wordprocessingGroup" xmlns:wpi="http://schemas.microsoft.com/office/word/2010/wordprocessingInk" xmlns:wne="http://schemas.microsoft.com/office/word/2006/wordml" xmlns:wps="http://schemas.microsoft.com/office/word/2010/wordprocessingShape" mc:Ignorable="w14 w15 w16se wp14">
+<w:hdr xmlns:wpc="http://schemas.microsoft.com/office/word/2010/wordprocessingCanvas" xmlns:mc="http://schemas.openxmlformats.org/markup-compatibility/2006" xmlns:o="urn:schemas-microsoft-com:office:office" xmlns:r="http://schemas.openxmlformats.org/officeDocument/2006/relationships" xmlns:m="http://schemas.openxmlformats.org/officeDocument/2006/math" xmlns:v="urn:schemas-microsoft-com:vml" xmlns:wp14="http://schemas.microsoft.com/office/word/2010/wordprocessingDrawing" xmlns:wp="http://schemas.openxmlformats.org/drawingml/2006/wordprocessingDrawing" xmlns:w10="urn:schemas-microsoft-com:office:word" xmlns:w="http://schemas.openxmlformats.org/wordprocessingml/2006/main" xmlns:w14="http://schemas.microsoft.com/office/word/2010/wordml" xmlns:w15="http://schemas.microsoft.com/office/word/2012/wordml" xmlns:wpg="http://schemas.microsoft.com/office/word/2010/wordprocessingGroup" xmlns:wpi="http://schemas.microsoft.com/office/word/2010/wordprocessingInk" xmlns:wne="http://schemas.microsoft.com/office/word/2006/wordml" xmlns:wps="http://schemas.microsoft.com/office/word/2010/wordprocessingShape" mc:Ignorable="w14 w15 wp14">
   <w:p>
     <w:pPr>
       <w:pStyle w:val="Header"/>
@@ -2810,6 +2850,7 @@
         <w:color w:val="7F7F7F" w:themeColor="text1" w:themeTint="80"/>
         <w:sz w:val="24"/>
         <w:szCs w:val="24"/>
+        <w:lang w:bidi="ar-SA"/>
       </w:rPr>
       <mc:AlternateContent>
         <mc:Choice Requires="wps">
@@ -2890,7 +2931,7 @@
                               <w:noProof/>
                               <w:color w:val="7F7F7F" w:themeColor="text1" w:themeTint="80"/>
                             </w:rPr>
-                            <w:t>2</w:t>
+                            <w:t>5</w:t>
                           </w:r>
                           <w:r>
                             <w:rPr>
@@ -2963,7 +3004,7 @@
                         <w:noProof/>
                         <w:color w:val="7F7F7F" w:themeColor="text1" w:themeTint="80"/>
                       </w:rPr>
-                      <w:t>2</w:t>
+                      <w:t>5</w:t>
                     </w:r>
                     <w:r>
                       <w:rPr>
@@ -3049,6 +3090,7 @@
         <w:color w:val="808080" w:themeColor="background1" w:themeShade="80"/>
         <w:sz w:val="24"/>
         <w:szCs w:val="24"/>
+        <w:lang w:bidi="ar-SA"/>
       </w:rPr>
       <mc:AlternateContent>
         <mc:Choice Requires="wps">
@@ -3114,7 +3156,7 @@
             </wp:anchor>
           </w:drawing>
         </mc:Choice>
-        <mc:Fallback>
+        <mc:Fallback xmlns:w16se="http://schemas.microsoft.com/office/word/2015/wordml/symex" xmlns:cx1="http://schemas.microsoft.com/office/drawing/2015/9/8/chartex" xmlns:cx="http://schemas.microsoft.com/office/drawing/2014/chartex">
           <w:pict>
             <v:line w14:anchorId="2712BFC0" id="Straight Connector 3" o:spid="_x0000_s1026" style="position:absolute;left:0;text-align:left;z-index:251659264;visibility:visible;mso-wrap-style:square;mso-width-percent:0;mso-height-percent:0;mso-wrap-distance-left:9pt;mso-wrap-distance-top:0;mso-wrap-distance-right:9pt;mso-wrap-distance-bottom:0;mso-position-horizontal:absolute;mso-position-horizontal-relative:margin;mso-position-vertical:absolute;mso-position-vertical-relative:text;mso-width-percent:0;mso-height-percent:0;mso-width-relative:margin;mso-height-relative:margin" from="-.6pt,12.55pt" to="460.2pt,12.55pt" o:gfxdata="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" strokecolor="gray [1629]" strokeweight="1.5pt">
               <v:stroke joinstyle="miter"/>
@@ -3134,7 +3176,7 @@
 </file>
 
 <file path=word/numbering.xml><?xml version="1.0" encoding="utf-8"?>
-<w:numbering xmlns:wpc="http://schemas.microsoft.com/office/word/2010/wordprocessingCanvas" xmlns:cx="http://schemas.microsoft.com/office/drawing/2014/chartex" xmlns:cx1="http://schemas.microsoft.com/office/drawing/2015/9/8/chartex" xmlns:mc="http://schemas.openxmlformats.org/markup-compatibility/2006" xmlns:o="urn:schemas-microsoft-com:office:office" xmlns:r="http://schemas.openxmlformats.org/officeDocument/2006/relationships" xmlns:m="http://schemas.openxmlformats.org/officeDocument/2006/math" xmlns:v="urn:schemas-microsoft-com:vml" xmlns:wp14="http://schemas.microsoft.com/office/word/2010/wordprocessingDrawing" xmlns:wp="http://schemas.openxmlformats.org/drawingml/2006/wordprocessingDrawing" xmlns:w10="urn:schemas-microsoft-com:office:word" xmlns:w="http://schemas.openxmlformats.org/wordprocessingml/2006/main" xmlns:w14="http://schemas.microsoft.com/office/word/2010/wordml" xmlns:w15="http://schemas.microsoft.com/office/word/2012/wordml" xmlns:w16se="http://schemas.microsoft.com/office/word/2015/wordml/symex" xmlns:wpg="http://schemas.microsoft.com/office/word/2010/wordprocessingGroup" xmlns:wpi="http://schemas.microsoft.com/office/word/2010/wordprocessingInk" xmlns:wne="http://schemas.microsoft.com/office/word/2006/wordml" xmlns:wps="http://schemas.microsoft.com/office/word/2010/wordprocessingShape" mc:Ignorable="w14 w15 w16se wp14">
+<w:numbering xmlns:wpc="http://schemas.microsoft.com/office/word/2010/wordprocessingCanvas" xmlns:mc="http://schemas.openxmlformats.org/markup-compatibility/2006" xmlns:o="urn:schemas-microsoft-com:office:office" xmlns:r="http://schemas.openxmlformats.org/officeDocument/2006/relationships" xmlns:m="http://schemas.openxmlformats.org/officeDocument/2006/math" xmlns:v="urn:schemas-microsoft-com:vml" xmlns:wp14="http://schemas.microsoft.com/office/word/2010/wordprocessingDrawing" xmlns:wp="http://schemas.openxmlformats.org/drawingml/2006/wordprocessingDrawing" xmlns:w10="urn:schemas-microsoft-com:office:word" xmlns:w="http://schemas.openxmlformats.org/wordprocessingml/2006/main" xmlns:w14="http://schemas.microsoft.com/office/word/2010/wordml" xmlns:w15="http://schemas.microsoft.com/office/word/2012/wordml" xmlns:wpg="http://schemas.microsoft.com/office/word/2010/wordprocessingGroup" xmlns:wpi="http://schemas.microsoft.com/office/word/2010/wordprocessingInk" xmlns:wne="http://schemas.microsoft.com/office/word/2006/wordml" xmlns:wps="http://schemas.microsoft.com/office/word/2010/wordprocessingShape" mc:Ignorable="w14 w15 wp14">
   <w:abstractNum w:abstractNumId="0" w15:restartNumberingAfterBreak="0">
     <w:nsid w:val="03B86511"/>
     <w:multiLevelType w:val="hybridMultilevel"/>
@@ -6257,7 +6299,7 @@
 </file>
 
 <file path=word/styles.xml><?xml version="1.0" encoding="utf-8"?>
-<w:styles xmlns:mc="http://schemas.openxmlformats.org/markup-compatibility/2006" xmlns:r="http://schemas.openxmlformats.org/officeDocument/2006/relationships" xmlns:w="http://schemas.openxmlformats.org/wordprocessingml/2006/main" xmlns:w14="http://schemas.microsoft.com/office/word/2010/wordml" xmlns:w15="http://schemas.microsoft.com/office/word/2012/wordml" xmlns:w16se="http://schemas.microsoft.com/office/word/2015/wordml/symex" mc:Ignorable="w14 w15 w16se">
+<w:styles xmlns:mc="http://schemas.openxmlformats.org/markup-compatibility/2006" xmlns:r="http://schemas.openxmlformats.org/officeDocument/2006/relationships" xmlns:w="http://schemas.openxmlformats.org/wordprocessingml/2006/main" xmlns:w14="http://schemas.microsoft.com/office/word/2010/wordml" xmlns:w15="http://schemas.microsoft.com/office/word/2012/wordml" mc:Ignorable="w14 w15">
   <w:docDefaults>
     <w:rPrDefault>
       <w:rPr>
@@ -7112,7 +7154,7 @@
 </file>
 
 <file path=customXml/itemProps1.xml><?xml version="1.0" encoding="utf-8"?>
-<ds:datastoreItem xmlns:ds="http://schemas.openxmlformats.org/officeDocument/2006/customXml" ds:itemID="{4EE70358-95C0-4F54-AFA1-A447E5141F9D}">
+<ds:datastoreItem xmlns:ds="http://schemas.openxmlformats.org/officeDocument/2006/customXml" ds:itemID="{70A8F88D-9976-452A-AB7D-B96EF0C8A3FD}">
   <ds:schemaRefs>
     <ds:schemaRef ds:uri="http://schemas.openxmlformats.org/officeDocument/2006/bibliography"/>
   </ds:schemaRefs>

</xml_diff>